<commit_message>
done with practice_2 MOPSU
</commit_message>
<xml_diff>
--- a/2_sem/MOPSU/practice_2/9492_MOPSU_Viktorov_PR2.docx
+++ b/2_sem/MOPSU/practice_2/9492_MOPSU_Viktorov_PR2.docx
@@ -2993,13 +2993,7 @@
         <w:rPr>
           <w:noProof/>
         </w:rPr>
-        <w:instrText xml:space="preserve"> SEQ Figure \</w:instrText>
-      </w:r>
-      <w:r>
-        <w:rPr>
-          <w:noProof/>
-        </w:rPr>
-        <w:instrText xml:space="preserve">* ARABIC </w:instrText>
+        <w:instrText xml:space="preserve"> SEQ Figure \* ARABIC </w:instrText>
       </w:r>
       <w:r>
         <w:rPr>
@@ -3097,10 +3091,10 @@
             <v:path o:extrusionok="f" gradientshapeok="t" o:connecttype="rect"/>
             <o:lock v:ext="edit" aspectratio="t"/>
           </v:shapetype>
-          <v:shape id="_x0000_i1025" type="#_x0000_t75" style="width:244.65pt;height:60.65pt" o:ole="">
+          <v:shape id="_x0000_i1025" type="#_x0000_t75" style="width:244.8pt;height:60.6pt" o:ole="">
             <v:imagedata r:id="rId9" o:title=""/>
           </v:shape>
-          <o:OLEObject Type="Embed" ProgID="Equation.DSMT4" ShapeID="_x0000_i1025" DrawAspect="Content" ObjectID="_1770466789" r:id="rId10"/>
+          <o:OLEObject Type="Embed" ProgID="Equation.DSMT4" ShapeID="_x0000_i1025" DrawAspect="Content" ObjectID="_1770649152" r:id="rId10"/>
         </w:object>
       </w:r>
       <w:r>
@@ -3171,10 +3165,10 @@
           <w:lang w:eastAsia="en-US"/>
         </w:rPr>
         <w:object w:dxaOrig="2652" w:dyaOrig="768">
-          <v:shape id="_x0000_i1026" type="#_x0000_t75" style="width:132.65pt;height:38.65pt" o:ole="">
+          <v:shape id="_x0000_i1026" type="#_x0000_t75" style="width:132.6pt;height:38.4pt" o:ole="">
             <v:imagedata r:id="rId11" o:title=""/>
           </v:shape>
-          <o:OLEObject Type="Embed" ProgID="Equation.3" ShapeID="_x0000_i1026" DrawAspect="Content" ObjectID="_1770466790" r:id="rId12"/>
+          <o:OLEObject Type="Embed" ProgID="Equation.3" ShapeID="_x0000_i1026" DrawAspect="Content" ObjectID="_1770649153" r:id="rId12"/>
         </w:object>
       </w:r>
       <w:bookmarkEnd w:id="0"/>
@@ -3678,14 +3672,36 @@
       <w:r>
         <w:t xml:space="preserve"> </w:t>
       </w:r>
-      <w:fldSimple w:instr=" SEQ Figure \* ARABIC ">
-        <w:r>
-          <w:rPr>
-            <w:noProof/>
-          </w:rPr>
-          <w:t>3</w:t>
-        </w:r>
-      </w:fldSimple>
+      <w:r>
+        <w:rPr>
+          <w:noProof/>
+        </w:rPr>
+        <w:fldChar w:fldCharType="begin"/>
+      </w:r>
+      <w:r>
+        <w:rPr>
+          <w:noProof/>
+        </w:rPr>
+        <w:instrText xml:space="preserve"> SEQ Figure \* ARABIC </w:instrText>
+      </w:r>
+      <w:r>
+        <w:rPr>
+          <w:noProof/>
+        </w:rPr>
+        <w:fldChar w:fldCharType="separate"/>
+      </w:r>
+      <w:r>
+        <w:rPr>
+          <w:noProof/>
+        </w:rPr>
+        <w:t>3</w:t>
+      </w:r>
+      <w:r>
+        <w:rPr>
+          <w:noProof/>
+        </w:rPr>
+        <w:fldChar w:fldCharType="end"/>
+      </w:r>
       <w:r>
         <w:t xml:space="preserve"> - График переходного процесса системы, описанной в </w:t>
       </w:r>
@@ -3722,6 +3738,7 @@
       </w:pPr>
       <w:r>
         <w:rPr>
+          <w:noProof/>
           <w:lang w:val="en-US"/>
         </w:rPr>
         <w:drawing>
@@ -3774,7 +3791,6 @@
         <w:jc w:val="center"/>
         <w:rPr>
           <w:b/>
-          <w:lang w:val="en-US"/>
         </w:rPr>
       </w:pPr>
       <w:r>
@@ -6106,6 +6122,7 @@
           <w:rFonts w:ascii="Consolas" w:hAnsi="Consolas"/>
           <w:color w:val="auto"/>
           <w:sz w:val="20"/>
+          <w:lang w:val="en-US"/>
         </w:rPr>
       </w:pPr>
       <w:r>
@@ -6123,6 +6140,7 @@
           <w:rFonts w:ascii="Consolas" w:hAnsi="Consolas"/>
           <w:color w:val="auto"/>
           <w:sz w:val="20"/>
+          <w:lang w:val="en-US"/>
         </w:rPr>
         <w:t>fprintf</w:t>
       </w:r>
@@ -6132,6 +6150,7 @@
           <w:rFonts w:ascii="Consolas" w:hAnsi="Consolas"/>
           <w:color w:val="auto"/>
           <w:sz w:val="20"/>
+          <w:lang w:val="en-US"/>
         </w:rPr>
         <w:t>(</w:t>
       </w:r>
@@ -6142,6 +6161,7 @@
           <w:rFonts w:ascii="Consolas" w:hAnsi="Consolas"/>
           <w:color w:val="auto"/>
           <w:sz w:val="20"/>
+          <w:lang w:val="en-US"/>
         </w:rPr>
         <w:t>fp</w:t>
       </w:r>
@@ -6151,6 +6171,7 @@
           <w:rFonts w:ascii="Consolas" w:hAnsi="Consolas"/>
           <w:color w:val="auto"/>
           <w:sz w:val="20"/>
+          <w:lang w:val="en-US"/>
         </w:rPr>
         <w:t>,</w:t>
       </w:r>
@@ -6159,6 +6180,7 @@
           <w:rFonts w:ascii="Consolas" w:hAnsi="Consolas"/>
           <w:color w:val="AA04F9"/>
           <w:sz w:val="20"/>
+          <w:lang w:val="en-US"/>
         </w:rPr>
         <w:t>"%f\</w:t>
       </w:r>
@@ -6168,6 +6190,7 @@
           <w:rFonts w:ascii="Consolas" w:hAnsi="Consolas"/>
           <w:color w:val="AA04F9"/>
           <w:sz w:val="20"/>
+          <w:lang w:val="en-US"/>
         </w:rPr>
         <w:t>t%f</w:t>
       </w:r>
@@ -6177,6 +6200,7 @@
           <w:rFonts w:ascii="Consolas" w:hAnsi="Consolas"/>
           <w:color w:val="AA04F9"/>
           <w:sz w:val="20"/>
+          <w:lang w:val="en-US"/>
         </w:rPr>
         <w:t>\</w:t>
       </w:r>
@@ -6186,6 +6210,7 @@
           <w:rFonts w:ascii="Consolas" w:hAnsi="Consolas"/>
           <w:color w:val="AA04F9"/>
           <w:sz w:val="20"/>
+          <w:lang w:val="en-US"/>
         </w:rPr>
         <w:t>t%f</w:t>
       </w:r>
@@ -6195,6 +6220,7 @@
           <w:rFonts w:ascii="Consolas" w:hAnsi="Consolas"/>
           <w:color w:val="AA04F9"/>
           <w:sz w:val="20"/>
+          <w:lang w:val="en-US"/>
         </w:rPr>
         <w:t>\n"</w:t>
       </w:r>
@@ -6203,6 +6229,7 @@
           <w:rFonts w:ascii="Consolas" w:hAnsi="Consolas"/>
           <w:color w:val="auto"/>
           <w:sz w:val="20"/>
+          <w:lang w:val="en-US"/>
         </w:rPr>
         <w:t xml:space="preserve">, t, </w:t>
       </w:r>
@@ -6212,6 +6239,7 @@
           <w:rFonts w:ascii="Consolas" w:hAnsi="Consolas"/>
           <w:color w:val="auto"/>
           <w:sz w:val="20"/>
+          <w:lang w:val="en-US"/>
         </w:rPr>
         <w:t>Ia</w:t>
       </w:r>
@@ -6221,6 +6249,7 @@
           <w:rFonts w:ascii="Consolas" w:hAnsi="Consolas"/>
           <w:color w:val="auto"/>
           <w:sz w:val="20"/>
+          <w:lang w:val="en-US"/>
         </w:rPr>
         <w:t xml:space="preserve">, w); </w:t>
       </w:r>
@@ -6240,6 +6269,7 @@
           <w:rFonts w:ascii="Consolas" w:hAnsi="Consolas"/>
           <w:color w:val="auto"/>
           <w:sz w:val="20"/>
+          <w:lang w:val="en-US"/>
         </w:rPr>
         <w:t xml:space="preserve">    </w:t>
       </w:r>
@@ -6658,14 +6688,36 @@
       <w:r>
         <w:t xml:space="preserve"> </w:t>
       </w:r>
-      <w:fldSimple w:instr=" SEQ Figure \* ARABIC ">
-        <w:r>
-          <w:rPr>
-            <w:noProof/>
-          </w:rPr>
-          <w:t>4</w:t>
-        </w:r>
-      </w:fldSimple>
+      <w:r>
+        <w:rPr>
+          <w:noProof/>
+        </w:rPr>
+        <w:fldChar w:fldCharType="begin"/>
+      </w:r>
+      <w:r>
+        <w:rPr>
+          <w:noProof/>
+        </w:rPr>
+        <w:instrText xml:space="preserve"> SEQ Figure \* ARABIC </w:instrText>
+      </w:r>
+      <w:r>
+        <w:rPr>
+          <w:noProof/>
+        </w:rPr>
+        <w:fldChar w:fldCharType="separate"/>
+      </w:r>
+      <w:r>
+        <w:rPr>
+          <w:noProof/>
+        </w:rPr>
+        <w:t>4</w:t>
+      </w:r>
+      <w:r>
+        <w:rPr>
+          <w:noProof/>
+        </w:rPr>
+        <w:fldChar w:fldCharType="end"/>
+      </w:r>
       <w:r>
         <w:t xml:space="preserve"> - </w:t>
       </w:r>
@@ -7658,14 +7710,9 @@
     </w:tbl>
     <w:p>
       <w:pPr>
+        <w:keepNext/>
         <w:ind w:left="360"/>
-        <w:rPr>
-          <w:rFonts w:eastAsiaTheme="minorHAnsi"/>
-          <w:szCs w:val="28"/>
-          <w:lang w:eastAsia="en-US"/>
-        </w:rPr>
-      </w:pPr>
-      <w:bookmarkStart w:id="2" w:name="_GoBack"/>
+      </w:pPr>
       <w:r>
         <w:rPr>
           <w:noProof/>
@@ -7719,15 +7766,60 @@
           </wp:inline>
         </w:drawing>
       </w:r>
-      <w:bookmarkEnd w:id="2"/>
-    </w:p>
-    <w:p>
-      <w:pPr>
+    </w:p>
+    <w:p>
+      <w:pPr>
+        <w:pStyle w:val="af1"/>
+        <w:jc w:val="center"/>
+      </w:pPr>
+      <w:proofErr w:type="spellStart"/>
+      <w:r>
+        <w:t>Figure</w:t>
+      </w:r>
+      <w:proofErr w:type="spellEnd"/>
+      <w:r>
+        <w:t xml:space="preserve"> </w:t>
+      </w:r>
+      <w:fldSimple w:instr=" SEQ Figure \* ARABIC ">
+        <w:r>
+          <w:rPr>
+            <w:noProof/>
+          </w:rPr>
+          <w:t>5</w:t>
+        </w:r>
+      </w:fldSimple>
+      <w:r>
+        <w:t xml:space="preserve"> - </w:t>
+      </w:r>
+      <w:r>
+        <w:t>Система в пространстве состояний</w:t>
+      </w:r>
+    </w:p>
+    <w:p>
+      <w:pPr>
+        <w:ind w:firstLine="360"/>
+        <w:rPr>
+          <w:rFonts w:eastAsiaTheme="minorHAnsi"/>
+        </w:rPr>
+      </w:pPr>
+      <w:r>
+        <w:rPr>
+          <w:rFonts w:eastAsiaTheme="minorHAnsi"/>
+        </w:rPr>
+        <w:t xml:space="preserve">На рисунке 6 представлен график переходного процесса по скорости и углу для модели </w:t>
+      </w:r>
+      <w:r>
+        <w:rPr>
+          <w:rFonts w:eastAsiaTheme="minorHAnsi"/>
+        </w:rPr>
+        <w:t>в пространстве состояний. Можно заметить, что данный график идентичен приведенным выше.</w:t>
+      </w:r>
+    </w:p>
+    <w:p>
+      <w:pPr>
+        <w:keepNext/>
         <w:ind w:left="360"/>
         <w:jc w:val="center"/>
-        <w:rPr>
-          <w:szCs w:val="28"/>
-        </w:rPr>
       </w:pPr>
       <w:r>
         <w:rPr>
@@ -7737,7 +7829,7 @@
         <w:lastRenderedPageBreak/>
         <w:drawing>
           <wp:inline distT="0" distB="0" distL="0" distR="0">
-            <wp:extent cx="5588000" cy="3911600"/>
+            <wp:extent cx="4960620" cy="3507867"/>
             <wp:effectExtent l="0" t="0" r="0" b="0"/>
             <wp:docPr id="7" name="Рисунок 7"/>
             <wp:cNvGraphicFramePr>
@@ -7760,7 +7852,6 @@
                         </a:ext>
                       </a:extLst>
                     </a:blip>
-                    <a:srcRect/>
                     <a:stretch>
                       <a:fillRect/>
                     </a:stretch>
@@ -7768,7 +7859,7 @@
                   <pic:spPr bwMode="auto">
                     <a:xfrm>
                       <a:off x="0" y="0"/>
-                      <a:ext cx="5588000" cy="3911600"/>
+                      <a:ext cx="4976761" cy="3519281"/>
                     </a:xfrm>
                     <a:prstGeom prst="rect">
                       <a:avLst/>
@@ -7787,100 +7878,142 @@
     </w:p>
     <w:p>
       <w:pPr>
+        <w:pStyle w:val="af1"/>
+        <w:jc w:val="center"/>
+        <w:rPr>
+          <w:szCs w:val="28"/>
+        </w:rPr>
+      </w:pPr>
+      <w:proofErr w:type="spellStart"/>
+      <w:r>
+        <w:t>Figure</w:t>
+      </w:r>
+      <w:proofErr w:type="spellEnd"/>
+      <w:r>
+        <w:t xml:space="preserve"> </w:t>
+      </w:r>
+      <w:fldSimple w:instr=" SEQ Figure \* ARABIC ">
+        <w:r>
+          <w:rPr>
+            <w:noProof/>
+          </w:rPr>
+          <w:t>6</w:t>
+        </w:r>
+      </w:fldSimple>
+      <w:r>
+        <w:t xml:space="preserve"> </w:t>
+      </w:r>
+      <w:r>
+        <w:t xml:space="preserve">– Результат моделирования модели в виде блока </w:t>
+      </w:r>
+      <w:proofErr w:type="spellStart"/>
+      <w:r>
+        <w:t>State-Space</w:t>
+      </w:r>
+      <w:proofErr w:type="spellEnd"/>
+    </w:p>
+    <w:p>
+      <w:pPr>
         <w:ind w:left="360"/>
+        <w:rPr>
+          <w:szCs w:val="28"/>
+        </w:rPr>
+      </w:pPr>
+    </w:p>
+    <w:p>
+      <w:pPr>
+        <w:ind w:left="360"/>
+        <w:rPr>
+          <w:szCs w:val="28"/>
+        </w:rPr>
+      </w:pPr>
+    </w:p>
+    <w:p>
+      <w:pPr>
+        <w:spacing w:after="160" w:line="256" w:lineRule="auto"/>
         <w:jc w:val="center"/>
         <w:rPr>
-          <w:sz w:val="24"/>
-          <w:szCs w:val="24"/>
-        </w:rPr>
-      </w:pPr>
-      <w:r>
-        <w:rPr>
-          <w:sz w:val="24"/>
-          <w:szCs w:val="24"/>
-        </w:rPr>
-        <w:t xml:space="preserve">Рисунок 7 – Результат моделирования модели в виде блока </w:t>
-      </w:r>
-      <w:r>
-        <w:rPr>
-          <w:sz w:val="24"/>
-          <w:szCs w:val="24"/>
-          <w:lang w:val="en-US"/>
-        </w:rPr>
-        <w:t>State</w:t>
-      </w:r>
-      <w:r>
-        <w:rPr>
-          <w:sz w:val="24"/>
-          <w:szCs w:val="24"/>
-        </w:rPr>
-        <w:t>-</w:t>
-      </w:r>
-      <w:r>
-        <w:rPr>
-          <w:sz w:val="24"/>
-          <w:szCs w:val="24"/>
-          <w:lang w:val="en-US"/>
-        </w:rPr>
-        <w:t>Space</w:t>
-      </w:r>
-    </w:p>
-    <w:p>
-      <w:pPr>
-        <w:ind w:left="360"/>
-        <w:rPr>
+          <w:b/>
           <w:szCs w:val="28"/>
-        </w:rPr>
-      </w:pPr>
-    </w:p>
-    <w:p>
-      <w:pPr>
-        <w:pStyle w:val="a8"/>
-        <w:numPr>
-          <w:ilvl w:val="0"/>
-          <w:numId w:val="4"/>
-        </w:numPr>
+          <w:lang w:val="en-US"/>
+        </w:rPr>
+      </w:pPr>
+      <w:r>
+        <w:rPr>
+          <w:b/>
+          <w:szCs w:val="28"/>
+        </w:rPr>
+        <w:t xml:space="preserve">Создание физической модели с помощью библиотеки компонентов </w:t>
+      </w:r>
+      <w:r>
+        <w:rPr>
+          <w:b/>
+          <w:szCs w:val="28"/>
+          <w:lang w:val="en-US"/>
+        </w:rPr>
+        <w:t>Simulink</w:t>
+      </w:r>
+      <w:r>
+        <w:rPr>
+          <w:b/>
+          <w:szCs w:val="28"/>
+        </w:rPr>
+        <w:t>/</w:t>
+      </w:r>
+      <w:proofErr w:type="spellStart"/>
+      <w:r>
+        <w:rPr>
+          <w:b/>
+          <w:szCs w:val="28"/>
+          <w:lang w:val="en-US"/>
+        </w:rPr>
+        <w:t>Simscape</w:t>
+      </w:r>
+      <w:proofErr w:type="spellEnd"/>
+    </w:p>
+    <w:p>
+      <w:pPr>
         <w:spacing w:after="160" w:line="256" w:lineRule="auto"/>
-        <w:jc w:val="left"/>
-        <w:rPr>
+        <w:jc w:val="center"/>
+        <w:rPr>
+          <w:b/>
           <w:szCs w:val="28"/>
         </w:rPr>
       </w:pPr>
-      <w:r>
+    </w:p>
+    <w:p>
+      <w:pPr>
+        <w:spacing w:after="160" w:line="256" w:lineRule="auto"/>
         <w:rPr>
           <w:szCs w:val="28"/>
         </w:rPr>
-        <w:t xml:space="preserve">Создание физической модели с помощью библиотеки компонентов </w:t>
-      </w:r>
+      </w:pPr>
       <w:r>
         <w:rPr>
           <w:szCs w:val="28"/>
-          <w:lang w:val="en-US"/>
-        </w:rPr>
-        <w:t>Simulink</w:t>
-      </w:r>
+        </w:rPr>
+        <w:t xml:space="preserve">На рисунке 7 показана схема системы, собранная с помощью блоков библиотеки </w:t>
+      </w:r>
+      <w:proofErr w:type="spellStart"/>
       <w:r>
         <w:rPr>
           <w:szCs w:val="28"/>
-        </w:rPr>
-        <w:t>/</w:t>
-      </w:r>
-      <w:proofErr w:type="spellStart"/>
+          <w:lang w:val="en-US"/>
+        </w:rPr>
+        <w:t>Simscape</w:t>
+      </w:r>
+      <w:proofErr w:type="spellEnd"/>
       <w:r>
         <w:rPr>
           <w:szCs w:val="28"/>
-          <w:lang w:val="en-US"/>
-        </w:rPr>
-        <w:t>Simscape</w:t>
-      </w:r>
-      <w:proofErr w:type="spellEnd"/>
-    </w:p>
-    <w:p>
-      <w:pPr>
-        <w:pStyle w:val="a8"/>
-        <w:rPr>
-          <w:szCs w:val="28"/>
-        </w:rPr>
+        </w:rPr>
+        <w:t>.</w:t>
+      </w:r>
+    </w:p>
+    <w:p>
+      <w:pPr>
+        <w:keepNext/>
+        <w:jc w:val="center"/>
       </w:pPr>
       <w:r>
         <w:rPr>
@@ -7936,9 +8069,150 @@
         </w:drawing>
       </w:r>
     </w:p>
+    <w:p>
+      <w:pPr>
+        <w:pStyle w:val="af1"/>
+        <w:jc w:val="center"/>
+      </w:pPr>
+      <w:proofErr w:type="spellStart"/>
+      <w:r>
+        <w:t>Figure</w:t>
+      </w:r>
+      <w:proofErr w:type="spellEnd"/>
+      <w:r>
+        <w:t xml:space="preserve"> </w:t>
+      </w:r>
+      <w:fldSimple w:instr=" SEQ Figure \* ARABIC ">
+        <w:r>
+          <w:rPr>
+            <w:noProof/>
+          </w:rPr>
+          <w:t>7</w:t>
+        </w:r>
+      </w:fldSimple>
+      <w:r>
+        <w:t xml:space="preserve"> - Схема системы, составленная из блоков библиотеки </w:t>
+      </w:r>
+      <w:proofErr w:type="spellStart"/>
+      <w:r>
+        <w:rPr>
+          <w:lang w:val="en-US"/>
+        </w:rPr>
+        <w:t>Simscape</w:t>
+      </w:r>
+      <w:proofErr w:type="spellEnd"/>
+    </w:p>
+    <w:p>
+      <w:r>
+        <w:t>На рисунке 8 представлен график переходного процесса для такой системы.</w:t>
+      </w:r>
+    </w:p>
+    <w:p>
+      <w:pPr>
+        <w:keepNext/>
+        <w:jc w:val="center"/>
+      </w:pPr>
+      <w:r>
+        <w:rPr>
+          <w:noProof/>
+          <w:lang w:val="en-US"/>
+        </w:rPr>
+        <w:lastRenderedPageBreak/>
+        <w:drawing>
+          <wp:inline distT="0" distB="0" distL="0" distR="0">
+            <wp:extent cx="4485714" cy="3228571"/>
+            <wp:effectExtent l="0" t="0" r="0" b="0"/>
+            <wp:docPr id="9" name="Рисунок 9"/>
+            <wp:cNvGraphicFramePr>
+              <a:graphicFrameLocks xmlns:a="http://schemas.openxmlformats.org/drawingml/2006/main" noChangeAspect="1"/>
+            </wp:cNvGraphicFramePr>
+            <a:graphic xmlns:a="http://schemas.openxmlformats.org/drawingml/2006/main">
+              <a:graphicData uri="http://schemas.openxmlformats.org/drawingml/2006/picture">
+                <pic:pic xmlns:pic="http://schemas.openxmlformats.org/drawingml/2006/picture">
+                  <pic:nvPicPr>
+                    <pic:cNvPr id="9" name="simscape_step.png"/>
+                    <pic:cNvPicPr/>
+                  </pic:nvPicPr>
+                  <pic:blipFill>
+                    <a:blip r:embed="rId19">
+                      <a:extLst>
+                        <a:ext uri="{28A0092B-C50C-407E-A947-70E740481C1C}">
+                          <a14:useLocalDpi xmlns:a14="http://schemas.microsoft.com/office/drawing/2010/main" val="0"/>
+                        </a:ext>
+                      </a:extLst>
+                    </a:blip>
+                    <a:stretch>
+                      <a:fillRect/>
+                    </a:stretch>
+                  </pic:blipFill>
+                  <pic:spPr>
+                    <a:xfrm>
+                      <a:off x="0" y="0"/>
+                      <a:ext cx="4485714" cy="3228571"/>
+                    </a:xfrm>
+                    <a:prstGeom prst="rect">
+                      <a:avLst/>
+                    </a:prstGeom>
+                  </pic:spPr>
+                </pic:pic>
+              </a:graphicData>
+            </a:graphic>
+          </wp:inline>
+        </w:drawing>
+      </w:r>
+    </w:p>
+    <w:p>
+      <w:pPr>
+        <w:pStyle w:val="af1"/>
+        <w:jc w:val="center"/>
+      </w:pPr>
+      <w:proofErr w:type="spellStart"/>
+      <w:r>
+        <w:t>Figure</w:t>
+      </w:r>
+      <w:proofErr w:type="spellEnd"/>
+      <w:r>
+        <w:t xml:space="preserve"> </w:t>
+      </w:r>
+      <w:fldSimple w:instr=" SEQ Figure \* ARABIC ">
+        <w:r>
+          <w:rPr>
+            <w:noProof/>
+          </w:rPr>
+          <w:t>8</w:t>
+        </w:r>
+      </w:fldSimple>
+      <w:r>
+        <w:t xml:space="preserve"> - График переходного процесса по скорости</w:t>
+      </w:r>
+    </w:p>
     <w:p/>
+    <w:p>
+      <w:pPr>
+        <w:jc w:val="center"/>
+        <w:rPr>
+          <w:b/>
+        </w:rPr>
+      </w:pPr>
+      <w:r>
+        <w:rPr>
+          <w:b/>
+        </w:rPr>
+        <w:t>Вывод</w:t>
+      </w:r>
+    </w:p>
+    <w:p>
+      <w:pPr>
+        <w:ind w:firstLine="708"/>
+      </w:pPr>
+      <w:r>
+        <w:t xml:space="preserve">В данной практической работе были построены модели замкнутой системы с ДПТ различными способами. Из сравнения графиков переходных процессов можно увидеть, что получаемый результат идентичный. Различается только способ, подробность и удобство описания. </w:t>
+      </w:r>
+      <w:bookmarkStart w:id="2" w:name="_GoBack"/>
+      <w:bookmarkEnd w:id="2"/>
+    </w:p>
     <w:sectPr>
-      <w:footerReference w:type="default" r:id="rId19"/>
+      <w:footerReference w:type="default" r:id="rId20"/>
       <w:pgSz w:w="11906" w:h="16838"/>
       <w:pgMar w:top="1134" w:right="849" w:bottom="1134" w:left="1701" w:header="708" w:footer="708" w:gutter="0"/>
       <w:cols w:space="720"/>

</xml_diff>